<commit_message>
updates on stn app fpga design without test
</commit_message>
<xml_diff>
--- a/stn/P1060966-ATP_2025-05-26_markup.docx
+++ b/stn/P1060966-ATP_2025-05-26_markup.docx
@@ -9291,6 +9291,7 @@
         <w:spacing w:after="81"/>
         <w:ind w:left="1234" w:right="56"/>
       </w:pPr>
+      <w:commentRangeStart w:id="35"/>
       <w:r>
         <w:t xml:space="preserve">When programming the EEPROM, a sequential page write operation will be used for the 256 pages, which will allow for writing 16 words per write cycle per page.  </w:t>
       </w:r>
@@ -9304,6 +9305,13 @@
       </w:r>
       <w:r>
         <w:t xml:space="preserve"> illustrates the algorithm used for programming the EEPROM.  When reading back the data from the EEPROM, a sequential page read operation will be used to read each page per read cycle. </w:t>
+      </w:r>
+      <w:commentRangeEnd w:id="35"/>
+      <w:r>
+        <w:rPr>
+          <w:rStyle w:val="a4"/>
+        </w:rPr>
+        <w:commentReference w:id="35"/>
       </w:r>
     </w:p>
     <w:p>
@@ -13505,11 +13513,11 @@
         <w:pStyle w:val="2"/>
         <w:ind w:left="1209" w:right="4779" w:hanging="792"/>
       </w:pPr>
-      <w:bookmarkStart w:id="35" w:name="_Toc199148191"/>
+      <w:bookmarkStart w:id="36" w:name="_Toc199148191"/>
       <w:r>
         <w:t>DAC Tests</w:t>
       </w:r>
-      <w:bookmarkEnd w:id="35"/>
+      <w:bookmarkEnd w:id="36"/>
       <w:r>
         <w:t xml:space="preserve"> </w:t>
       </w:r>
@@ -13540,7 +13548,7 @@
         <w:spacing w:after="100" w:afterAutospacing="1" w:line="240" w:lineRule="auto"/>
         <w:ind w:left="1224" w:firstLine="0"/>
       </w:pPr>
-      <w:commentRangeStart w:id="36"/>
+      <w:commentRangeStart w:id="37"/>
       <w:r>
         <w:t>DAC (U</w:t>
       </w:r>
@@ -13550,12 +13558,12 @@
       <w:r>
         <w:t>)</w:t>
       </w:r>
-      <w:commentRangeEnd w:id="36"/>
+      <w:commentRangeEnd w:id="37"/>
       <w:r>
         <w:rPr>
           <w:rStyle w:val="a4"/>
         </w:rPr>
-        <w:commentReference w:id="36"/>
+        <w:commentReference w:id="37"/>
       </w:r>
       <w:r>
         <w:t xml:space="preserve"> </w:t>
@@ -13811,11 +13819,11 @@
         <w:pStyle w:val="2"/>
         <w:ind w:left="1209" w:right="4779" w:hanging="792"/>
       </w:pPr>
-      <w:bookmarkStart w:id="37" w:name="_Toc199148192"/>
+      <w:bookmarkStart w:id="38" w:name="_Toc199148192"/>
       <w:r>
         <w:t>Electronic Fuse Test</w:t>
       </w:r>
-      <w:bookmarkEnd w:id="37"/>
+      <w:bookmarkEnd w:id="38"/>
       <w:r>
         <w:t xml:space="preserve"> </w:t>
       </w:r>
@@ -14524,11 +14532,11 @@
         <w:spacing w:after="0" w:line="345" w:lineRule="auto"/>
         <w:ind w:left="1209" w:right="4779" w:hanging="792"/>
       </w:pPr>
-      <w:bookmarkStart w:id="38" w:name="_Toc199148193"/>
+      <w:bookmarkStart w:id="39" w:name="_Toc199148193"/>
       <w:r>
         <w:t>System Power Interface: EMO Loop Sense</w:t>
       </w:r>
-      <w:bookmarkEnd w:id="38"/>
+      <w:bookmarkEnd w:id="39"/>
       <w:r>
         <w:t xml:space="preserve"> </w:t>
       </w:r>
@@ -17203,8 +17211,8 @@
         </w:rPr>
         <w:t xml:space="preserve"> </w:t>
       </w:r>
-      <w:commentRangeStart w:id="39"/>
       <w:commentRangeStart w:id="40"/>
+      <w:commentRangeStart w:id="41"/>
       <w:r>
         <w:rPr>
           <w:b w:val="0"/>
@@ -17214,22 +17222,22 @@
         </w:rPr>
         <w:t>DAC4</w:t>
       </w:r>
-      <w:commentRangeEnd w:id="39"/>
-      <w:r>
-        <w:rPr>
-          <w:b w:val="0"/>
-          <w:i w:val="0"/>
-        </w:rPr>
-        <w:commentReference w:id="39"/>
-      </w:r>
       <w:commentRangeEnd w:id="40"/>
       <w:r>
         <w:rPr>
+          <w:b w:val="0"/>
+          <w:i w:val="0"/>
+        </w:rPr>
+        <w:commentReference w:id="40"/>
+      </w:r>
+      <w:commentRangeEnd w:id="41"/>
+      <w:r>
+        <w:rPr>
           <w:rStyle w:val="a4"/>
           <w:b w:val="0"/>
           <w:i w:val="0"/>
         </w:rPr>
-        <w:commentReference w:id="40"/>
+        <w:commentReference w:id="41"/>
       </w:r>
       <w:r>
         <w:rPr>
@@ -17351,11 +17359,11 @@
         <w:spacing w:after="0" w:line="345" w:lineRule="auto"/>
         <w:ind w:left="1209" w:right="2590" w:hanging="792"/>
       </w:pPr>
-      <w:bookmarkStart w:id="41" w:name="_Toc199148194"/>
+      <w:bookmarkStart w:id="42" w:name="_Toc199148194"/>
       <w:r>
         <w:t>Network Interface: Enable Loops and Loop Monitors</w:t>
       </w:r>
-      <w:bookmarkEnd w:id="41"/>
+      <w:bookmarkEnd w:id="42"/>
       <w:r>
         <w:t xml:space="preserve"> </w:t>
       </w:r>
@@ -24067,11 +24075,11 @@
         <w:pStyle w:val="2"/>
         <w:ind w:left="1209" w:hanging="792"/>
       </w:pPr>
-      <w:bookmarkStart w:id="42" w:name="_Toc199148195"/>
+      <w:bookmarkStart w:id="43" w:name="_Toc199148195"/>
       <w:r>
         <w:t>Gantry Rotation Interface: Gantry IO and Gantry Limit Switch</w:t>
       </w:r>
-      <w:bookmarkEnd w:id="42"/>
+      <w:bookmarkEnd w:id="43"/>
       <w:r>
         <w:t xml:space="preserve"> </w:t>
       </w:r>
@@ -25894,11 +25902,11 @@
         <w:pStyle w:val="2"/>
         <w:ind w:left="1209" w:right="4779" w:hanging="792"/>
       </w:pPr>
-      <w:bookmarkStart w:id="43" w:name="_Toc199148196"/>
+      <w:bookmarkStart w:id="44" w:name="_Toc199148196"/>
       <w:r>
         <w:t>Gantry Rotation Interface: Encoder Interfaces</w:t>
       </w:r>
-      <w:bookmarkEnd w:id="43"/>
+      <w:bookmarkEnd w:id="44"/>
       <w:r>
         <w:t xml:space="preserve"> </w:t>
       </w:r>
@@ -26774,7 +26782,7 @@
         <w:spacing w:after="0" w:line="345" w:lineRule="auto"/>
         <w:ind w:left="1209" w:right="4381" w:hanging="792"/>
       </w:pPr>
-      <w:bookmarkStart w:id="44" w:name="_Toc199148197"/>
+      <w:bookmarkStart w:id="45" w:name="_Toc199148197"/>
       <w:proofErr w:type="spellStart"/>
       <w:r>
         <w:rPr>
@@ -26789,7 +26797,7 @@
         </w:rPr>
         <w:t xml:space="preserve"> Controller Interface</w:t>
       </w:r>
-      <w:bookmarkEnd w:id="44"/>
+      <w:bookmarkEnd w:id="45"/>
       <w:r>
         <w:rPr>
           <w:i w:val="0"/>
@@ -28345,11 +28353,11 @@
         <w:spacing w:after="0" w:line="345" w:lineRule="auto"/>
         <w:ind w:left="1209" w:right="5596" w:hanging="792"/>
       </w:pPr>
-      <w:bookmarkStart w:id="45" w:name="_Toc199148198"/>
+      <w:bookmarkStart w:id="46" w:name="_Toc199148198"/>
       <w:r>
         <w:t>SF6 Gas Controller</w:t>
       </w:r>
-      <w:bookmarkEnd w:id="45"/>
+      <w:bookmarkEnd w:id="46"/>
       <w:r>
         <w:t xml:space="preserve"> </w:t>
       </w:r>
@@ -29325,11 +29333,11 @@
         <w:spacing w:after="0" w:line="345" w:lineRule="auto"/>
         <w:ind w:left="1209" w:right="4779" w:hanging="792"/>
       </w:pPr>
-      <w:bookmarkStart w:id="46" w:name="_Toc199148199"/>
+      <w:bookmarkStart w:id="47" w:name="_Toc199148199"/>
       <w:r>
         <w:t>System Power IF: Stand Power Interface</w:t>
       </w:r>
-      <w:bookmarkEnd w:id="46"/>
+      <w:bookmarkEnd w:id="47"/>
       <w:r>
         <w:t xml:space="preserve"> </w:t>
       </w:r>
@@ -30235,11 +30243,11 @@
         <w:spacing w:after="0" w:line="345" w:lineRule="auto"/>
         <w:ind w:left="1209" w:right="5288" w:hanging="792"/>
       </w:pPr>
-      <w:bookmarkStart w:id="47" w:name="_Toc199148200"/>
+      <w:bookmarkStart w:id="48" w:name="_Toc199148200"/>
       <w:r>
         <w:t>System Power Interface</w:t>
       </w:r>
-      <w:bookmarkEnd w:id="47"/>
+      <w:bookmarkEnd w:id="48"/>
       <w:r>
         <w:t xml:space="preserve"> </w:t>
       </w:r>
@@ -30311,19 +30319,19 @@
         </w:rPr>
         <w:t xml:space="preserve"> when enabled and the FPGA will verify the switch status output HW_GANT_ROT_EN_FLT# to correspond with the controlled state. </w:t>
       </w:r>
-      <w:commentRangeStart w:id="48"/>
+      <w:commentRangeStart w:id="49"/>
       <w:r>
         <w:rPr>
           <w:sz w:val="24"/>
         </w:rPr>
         <w:t>According to datasheet of BSP742R, protection function is not designed for continuous and repetitive operation. The short current protection will not be tested here</w:t>
       </w:r>
-      <w:commentRangeEnd w:id="48"/>
+      <w:commentRangeEnd w:id="49"/>
       <w:r>
         <w:rPr>
           <w:rStyle w:val="a4"/>
         </w:rPr>
-        <w:commentReference w:id="48"/>
+        <w:commentReference w:id="49"/>
       </w:r>
       <w:r>
         <w:rPr>
@@ -30941,9 +30949,9 @@
           <w:highlight w:val="lightGray"/>
         </w:rPr>
       </w:pPr>
-      <w:commentRangeStart w:id="49"/>
       <w:commentRangeStart w:id="50"/>
       <w:commentRangeStart w:id="51"/>
+      <w:commentRangeStart w:id="52"/>
       <w:r>
         <w:rPr>
           <w:b w:val="0"/>
@@ -30994,7 +31002,7 @@
         </w:rPr>
         <w:t xml:space="preserve"> </w:t>
       </w:r>
-      <w:commentRangeEnd w:id="49"/>
+      <w:commentRangeEnd w:id="50"/>
       <w:r>
         <w:rPr>
           <w:rStyle w:val="a4"/>
@@ -31002,9 +31010,9 @@
           <w:i w:val="0"/>
           <w:highlight w:val="lightGray"/>
         </w:rPr>
-        <w:commentReference w:id="49"/>
-      </w:r>
-      <w:commentRangeEnd w:id="50"/>
+        <w:commentReference w:id="50"/>
+      </w:r>
+      <w:commentRangeEnd w:id="51"/>
       <w:r>
         <w:rPr>
           <w:rStyle w:val="a4"/>
@@ -31012,16 +31020,16 @@
           <w:i w:val="0"/>
           <w:highlight w:val="lightGray"/>
         </w:rPr>
-        <w:commentReference w:id="50"/>
-      </w:r>
-      <w:commentRangeEnd w:id="51"/>
+        <w:commentReference w:id="51"/>
+      </w:r>
+      <w:commentRangeEnd w:id="52"/>
       <w:r>
         <w:rPr>
           <w:rStyle w:val="a4"/>
           <w:b w:val="0"/>
           <w:i w:val="0"/>
         </w:rPr>
-        <w:commentReference w:id="51"/>
+        <w:commentReference w:id="52"/>
       </w:r>
       <w:r>
         <w:rPr>
@@ -31741,11 +31749,11 @@
         <w:spacing w:after="0" w:line="345" w:lineRule="auto"/>
         <w:ind w:left="1209" w:right="4779" w:hanging="792"/>
       </w:pPr>
-      <w:bookmarkStart w:id="52" w:name="_Toc199148201"/>
+      <w:bookmarkStart w:id="53" w:name="_Toc199148201"/>
       <w:r>
         <w:t>Water Interface: Flow Sensors Test</w:t>
       </w:r>
-      <w:bookmarkEnd w:id="52"/>
+      <w:bookmarkEnd w:id="53"/>
       <w:r>
         <w:t xml:space="preserve"> </w:t>
       </w:r>
@@ -32508,11 +32516,11 @@
         <w:pStyle w:val="2"/>
         <w:ind w:left="1209" w:right="4779" w:hanging="792"/>
       </w:pPr>
-      <w:bookmarkStart w:id="53" w:name="_Toc199148202"/>
+      <w:bookmarkStart w:id="54" w:name="_Toc199148202"/>
       <w:r>
         <w:t>Water Interface: Water IF Tests</w:t>
       </w:r>
-      <w:bookmarkEnd w:id="53"/>
+      <w:bookmarkEnd w:id="54"/>
       <w:r>
         <w:t xml:space="preserve"> </w:t>
       </w:r>
@@ -34879,9 +34887,9 @@
         </w:rPr>
         <w:t xml:space="preserve">H2O_TEMP1 shall be measured to be between </w:t>
       </w:r>
-      <w:commentRangeStart w:id="54"/>
       <w:commentRangeStart w:id="55"/>
       <w:commentRangeStart w:id="56"/>
+      <w:commentRangeStart w:id="57"/>
       <w:r>
         <w:rPr>
           <w:b w:val="0"/>
@@ -34945,7 +34953,7 @@
         </w:rPr>
         <w:t xml:space="preserve">V </w:t>
       </w:r>
-      <w:commentRangeEnd w:id="54"/>
+      <w:commentRangeEnd w:id="55"/>
       <w:r>
         <w:rPr>
           <w:rStyle w:val="a4"/>
@@ -34954,25 +34962,25 @@
           <w:i w:val="0"/>
           <w:iCs/>
         </w:rPr>
-        <w:commentReference w:id="54"/>
-      </w:r>
-      <w:commentRangeEnd w:id="55"/>
+        <w:commentReference w:id="55"/>
+      </w:r>
+      <w:commentRangeEnd w:id="56"/>
       <w:r>
         <w:rPr>
           <w:rStyle w:val="a4"/>
           <w:b w:val="0"/>
           <w:i w:val="0"/>
         </w:rPr>
-        <w:commentReference w:id="55"/>
-      </w:r>
-      <w:commentRangeEnd w:id="56"/>
+        <w:commentReference w:id="56"/>
+      </w:r>
+      <w:commentRangeEnd w:id="57"/>
       <w:r>
         <w:rPr>
           <w:rStyle w:val="a4"/>
           <w:b w:val="0"/>
           <w:i w:val="0"/>
         </w:rPr>
-        <w:commentReference w:id="56"/>
+        <w:commentReference w:id="57"/>
       </w:r>
       <w:r>
         <w:rPr>
@@ -35174,11 +35182,11 @@
         <w:pStyle w:val="2"/>
         <w:ind w:left="1209" w:right="4779" w:hanging="792"/>
       </w:pPr>
-      <w:bookmarkStart w:id="57" w:name="_Toc199148203"/>
+      <w:bookmarkStart w:id="58" w:name="_Toc199148203"/>
       <w:r>
         <w:t>Network Interface: SP485</w:t>
       </w:r>
-      <w:bookmarkEnd w:id="57"/>
+      <w:bookmarkEnd w:id="58"/>
       <w:r>
         <w:t xml:space="preserve"> </w:t>
       </w:r>
@@ -35230,7 +35238,7 @@
         <w:spacing w:after="0"/>
         <w:jc w:val="center"/>
       </w:pPr>
-      <w:bookmarkStart w:id="58" w:name="_Ref157095000"/>
+      <w:bookmarkStart w:id="59" w:name="_Ref157095000"/>
       <w:r>
         <w:lastRenderedPageBreak/>
         <w:t xml:space="preserve">Table </w:t>
@@ -35243,7 +35251,7 @@
           <w:t>1</w:t>
         </w:r>
       </w:fldSimple>
-      <w:bookmarkEnd w:id="58"/>
+      <w:bookmarkEnd w:id="59"/>
       <w:r>
         <w:t>:  RS422/485 Loopback</w:t>
       </w:r>
@@ -35276,7 +35284,6 @@
               <w:bottom w:val="nil"/>
               <w:right w:val="nil"/>
             </w:tcBorders>
-            <w:shd w:val="clear" w:color="auto" w:fill="auto"/>
             <w:noWrap/>
             <w:vAlign w:val="bottom"/>
             <w:hideMark/>
@@ -35299,7 +35306,6 @@
               <w:bottom w:val="nil"/>
               <w:right w:val="nil"/>
             </w:tcBorders>
-            <w:shd w:val="clear" w:color="auto" w:fill="auto"/>
             <w:noWrap/>
             <w:vAlign w:val="bottom"/>
             <w:hideMark/>
@@ -35513,7 +35519,6 @@
               <w:bottom w:val="nil"/>
               <w:right w:val="nil"/>
             </w:tcBorders>
-            <w:shd w:val="clear" w:color="auto" w:fill="auto"/>
             <w:noWrap/>
             <w:vAlign w:val="bottom"/>
             <w:hideMark/>
@@ -35537,7 +35542,6 @@
               <w:bottom w:val="nil"/>
               <w:right w:val="nil"/>
             </w:tcBorders>
-            <w:shd w:val="clear" w:color="auto" w:fill="auto"/>
             <w:noWrap/>
             <w:vAlign w:val="bottom"/>
             <w:hideMark/>
@@ -35811,7 +35815,6 @@
               <w:bottom w:val="single" w:sz="4" w:space="0" w:color="auto"/>
               <w:right w:val="single" w:sz="4" w:space="0" w:color="auto"/>
             </w:tcBorders>
-            <w:shd w:val="clear" w:color="auto" w:fill="auto"/>
             <w:noWrap/>
             <w:vAlign w:val="bottom"/>
             <w:hideMark/>
@@ -35842,7 +35845,6 @@
               <w:bottom w:val="single" w:sz="4" w:space="0" w:color="auto"/>
               <w:right w:val="single" w:sz="4" w:space="0" w:color="auto"/>
             </w:tcBorders>
-            <w:shd w:val="clear" w:color="auto" w:fill="auto"/>
             <w:noWrap/>
             <w:vAlign w:val="bottom"/>
             <w:hideMark/>
@@ -35873,7 +35875,6 @@
               <w:bottom w:val="single" w:sz="4" w:space="0" w:color="auto"/>
               <w:right w:val="single" w:sz="4" w:space="0" w:color="auto"/>
             </w:tcBorders>
-            <w:shd w:val="clear" w:color="auto" w:fill="auto"/>
             <w:noWrap/>
             <w:vAlign w:val="bottom"/>
             <w:hideMark/>
@@ -35904,7 +35905,6 @@
               <w:bottom w:val="single" w:sz="4" w:space="0" w:color="auto"/>
               <w:right w:val="single" w:sz="4" w:space="0" w:color="auto"/>
             </w:tcBorders>
-            <w:shd w:val="clear" w:color="auto" w:fill="auto"/>
             <w:noWrap/>
             <w:vAlign w:val="bottom"/>
             <w:hideMark/>
@@ -35935,7 +35935,6 @@
               <w:bottom w:val="single" w:sz="4" w:space="0" w:color="auto"/>
               <w:right w:val="single" w:sz="4" w:space="0" w:color="auto"/>
             </w:tcBorders>
-            <w:shd w:val="clear" w:color="auto" w:fill="auto"/>
             <w:noWrap/>
             <w:vAlign w:val="bottom"/>
             <w:hideMark/>
@@ -35966,7 +35965,6 @@
               <w:bottom w:val="single" w:sz="4" w:space="0" w:color="auto"/>
               <w:right w:val="single" w:sz="4" w:space="0" w:color="auto"/>
             </w:tcBorders>
-            <w:shd w:val="clear" w:color="auto" w:fill="auto"/>
             <w:noWrap/>
             <w:vAlign w:val="bottom"/>
             <w:hideMark/>
@@ -36062,7 +36060,6 @@
               <w:bottom w:val="single" w:sz="4" w:space="0" w:color="auto"/>
               <w:right w:val="single" w:sz="4" w:space="0" w:color="auto"/>
             </w:tcBorders>
-            <w:shd w:val="clear" w:color="auto" w:fill="auto"/>
             <w:noWrap/>
             <w:vAlign w:val="bottom"/>
             <w:hideMark/>
@@ -36093,7 +36090,6 @@
               <w:bottom w:val="single" w:sz="4" w:space="0" w:color="auto"/>
               <w:right w:val="single" w:sz="4" w:space="0" w:color="auto"/>
             </w:tcBorders>
-            <w:shd w:val="clear" w:color="auto" w:fill="auto"/>
             <w:noWrap/>
             <w:vAlign w:val="bottom"/>
             <w:hideMark/>
@@ -36124,7 +36120,6 @@
               <w:bottom w:val="single" w:sz="4" w:space="0" w:color="auto"/>
               <w:right w:val="single" w:sz="4" w:space="0" w:color="auto"/>
             </w:tcBorders>
-            <w:shd w:val="clear" w:color="auto" w:fill="auto"/>
             <w:noWrap/>
             <w:vAlign w:val="bottom"/>
             <w:hideMark/>
@@ -36155,7 +36150,6 @@
               <w:bottom w:val="single" w:sz="4" w:space="0" w:color="auto"/>
               <w:right w:val="single" w:sz="4" w:space="0" w:color="auto"/>
             </w:tcBorders>
-            <w:shd w:val="clear" w:color="auto" w:fill="auto"/>
             <w:noWrap/>
             <w:vAlign w:val="bottom"/>
             <w:hideMark/>
@@ -36186,7 +36180,6 @@
               <w:bottom w:val="single" w:sz="4" w:space="0" w:color="auto"/>
               <w:right w:val="single" w:sz="4" w:space="0" w:color="auto"/>
             </w:tcBorders>
-            <w:shd w:val="clear" w:color="auto" w:fill="auto"/>
             <w:noWrap/>
             <w:vAlign w:val="bottom"/>
             <w:hideMark/>
@@ -36217,7 +36210,6 @@
               <w:bottom w:val="single" w:sz="4" w:space="0" w:color="auto"/>
               <w:right w:val="single" w:sz="4" w:space="0" w:color="auto"/>
             </w:tcBorders>
-            <w:shd w:val="clear" w:color="auto" w:fill="auto"/>
             <w:noWrap/>
             <w:vAlign w:val="bottom"/>
             <w:hideMark/>
@@ -36265,7 +36257,7 @@
                 <w:szCs w:val="16"/>
               </w:rPr>
             </w:pPr>
-            <w:bookmarkStart w:id="59" w:name="_Hlk157095565"/>
+            <w:bookmarkStart w:id="60" w:name="_Hlk157095565"/>
             <w:r>
               <w:rPr>
                 <w:sz w:val="16"/>
@@ -36273,7 +36265,7 @@
               </w:rPr>
               <w:t>DMD_MSSB_TX</w:t>
             </w:r>
-            <w:bookmarkEnd w:id="59"/>
+            <w:bookmarkEnd w:id="60"/>
           </w:p>
         </w:tc>
         <w:tc>
@@ -36315,7 +36307,6 @@
               <w:bottom w:val="single" w:sz="4" w:space="0" w:color="auto"/>
               <w:right w:val="single" w:sz="4" w:space="0" w:color="auto"/>
             </w:tcBorders>
-            <w:shd w:val="clear" w:color="auto" w:fill="auto"/>
             <w:noWrap/>
             <w:vAlign w:val="bottom"/>
             <w:hideMark/>
@@ -36346,7 +36337,6 @@
               <w:bottom w:val="single" w:sz="4" w:space="0" w:color="auto"/>
               <w:right w:val="single" w:sz="4" w:space="0" w:color="auto"/>
             </w:tcBorders>
-            <w:shd w:val="clear" w:color="auto" w:fill="auto"/>
             <w:noWrap/>
             <w:vAlign w:val="bottom"/>
             <w:hideMark/>
@@ -36377,7 +36367,6 @@
               <w:bottom w:val="single" w:sz="4" w:space="0" w:color="auto"/>
               <w:right w:val="single" w:sz="4" w:space="0" w:color="auto"/>
             </w:tcBorders>
-            <w:shd w:val="clear" w:color="auto" w:fill="auto"/>
             <w:noWrap/>
             <w:vAlign w:val="bottom"/>
             <w:hideMark/>
@@ -36408,7 +36397,6 @@
               <w:bottom w:val="single" w:sz="4" w:space="0" w:color="auto"/>
               <w:right w:val="single" w:sz="4" w:space="0" w:color="auto"/>
             </w:tcBorders>
-            <w:shd w:val="clear" w:color="auto" w:fill="auto"/>
             <w:noWrap/>
             <w:vAlign w:val="bottom"/>
             <w:hideMark/>
@@ -36439,7 +36427,6 @@
               <w:bottom w:val="single" w:sz="4" w:space="0" w:color="auto"/>
               <w:right w:val="single" w:sz="4" w:space="0" w:color="auto"/>
             </w:tcBorders>
-            <w:shd w:val="clear" w:color="auto" w:fill="auto"/>
             <w:noWrap/>
             <w:vAlign w:val="bottom"/>
             <w:hideMark/>
@@ -36470,7 +36457,6 @@
               <w:bottom w:val="single" w:sz="4" w:space="0" w:color="auto"/>
               <w:right w:val="single" w:sz="4" w:space="0" w:color="auto"/>
             </w:tcBorders>
-            <w:shd w:val="clear" w:color="auto" w:fill="auto"/>
             <w:noWrap/>
             <w:vAlign w:val="bottom"/>
             <w:hideMark/>
@@ -36566,7 +36552,6 @@
               <w:bottom w:val="single" w:sz="4" w:space="0" w:color="auto"/>
               <w:right w:val="single" w:sz="4" w:space="0" w:color="auto"/>
             </w:tcBorders>
-            <w:shd w:val="clear" w:color="auto" w:fill="auto"/>
             <w:noWrap/>
             <w:vAlign w:val="bottom"/>
             <w:hideMark/>
@@ -36597,7 +36582,6 @@
               <w:bottom w:val="single" w:sz="4" w:space="0" w:color="auto"/>
               <w:right w:val="single" w:sz="4" w:space="0" w:color="auto"/>
             </w:tcBorders>
-            <w:shd w:val="clear" w:color="auto" w:fill="auto"/>
             <w:noWrap/>
             <w:vAlign w:val="bottom"/>
             <w:hideMark/>
@@ -36628,7 +36612,6 @@
               <w:bottom w:val="single" w:sz="4" w:space="0" w:color="auto"/>
               <w:right w:val="single" w:sz="4" w:space="0" w:color="auto"/>
             </w:tcBorders>
-            <w:shd w:val="clear" w:color="auto" w:fill="auto"/>
             <w:noWrap/>
             <w:vAlign w:val="bottom"/>
             <w:hideMark/>
@@ -36659,7 +36642,6 @@
               <w:bottom w:val="single" w:sz="4" w:space="0" w:color="auto"/>
               <w:right w:val="single" w:sz="4" w:space="0" w:color="auto"/>
             </w:tcBorders>
-            <w:shd w:val="clear" w:color="auto" w:fill="auto"/>
             <w:noWrap/>
             <w:vAlign w:val="bottom"/>
             <w:hideMark/>
@@ -36690,7 +36672,6 @@
               <w:bottom w:val="single" w:sz="4" w:space="0" w:color="auto"/>
               <w:right w:val="single" w:sz="4" w:space="0" w:color="auto"/>
             </w:tcBorders>
-            <w:shd w:val="clear" w:color="auto" w:fill="auto"/>
             <w:noWrap/>
             <w:vAlign w:val="bottom"/>
             <w:hideMark/>
@@ -36721,7 +36702,6 @@
               <w:bottom w:val="single" w:sz="4" w:space="0" w:color="auto"/>
               <w:right w:val="single" w:sz="4" w:space="0" w:color="auto"/>
             </w:tcBorders>
-            <w:shd w:val="clear" w:color="auto" w:fill="auto"/>
             <w:noWrap/>
             <w:vAlign w:val="bottom"/>
             <w:hideMark/>
@@ -37220,7 +37200,7 @@
           <w:sz w:val="24"/>
         </w:rPr>
       </w:pPr>
-      <w:bookmarkStart w:id="60" w:name="_Ref194585698"/>
+      <w:bookmarkStart w:id="61" w:name="_Ref194585698"/>
       <w:r>
         <w:t xml:space="preserve">Figure </w:t>
       </w:r>
@@ -37232,7 +37212,7 @@
           <w:t>1</w:t>
         </w:r>
       </w:fldSimple>
-      <w:bookmarkEnd w:id="60"/>
+      <w:bookmarkEnd w:id="61"/>
       <w:r>
         <w:t>. RS422/RS485 Loopback Tests</w:t>
       </w:r>
@@ -37564,12 +37544,12 @@
         <w:spacing w:after="0" w:line="345" w:lineRule="auto"/>
         <w:ind w:left="1209" w:right="4779" w:hanging="792"/>
       </w:pPr>
-      <w:bookmarkStart w:id="61" w:name="_Toc199148204"/>
+      <w:bookmarkStart w:id="62" w:name="_Toc199148204"/>
       <w:r>
         <w:lastRenderedPageBreak/>
         <w:t>Network IF: Pendant IF Test</w:t>
       </w:r>
-      <w:bookmarkEnd w:id="61"/>
+      <w:bookmarkEnd w:id="62"/>
       <w:r>
         <w:t xml:space="preserve"> </w:t>
       </w:r>
@@ -38159,11 +38139,11 @@
         <w:pStyle w:val="2"/>
         <w:ind w:left="1209" w:right="4779" w:hanging="792"/>
       </w:pPr>
-      <w:bookmarkStart w:id="62" w:name="_Toc199148205"/>
+      <w:bookmarkStart w:id="63" w:name="_Toc199148205"/>
       <w:r>
         <w:t>Network Interface: CAN Bus</w:t>
       </w:r>
-      <w:bookmarkEnd w:id="62"/>
+      <w:bookmarkEnd w:id="63"/>
       <w:r>
         <w:t xml:space="preserve"> </w:t>
       </w:r>
@@ -38343,29 +38323,10 @@
       </w:pPr>
       <w:r>
         <w:object w:dxaOrig="9910" w:dyaOrig="5541" w14:anchorId="3770452B">
-          <v:shapetype id="_x0000_t75" coordsize="21600,21600" o:spt="75" o:preferrelative="t" path="m@4@5l@4@11@9@11@9@5xe" filled="f" stroked="f">
-            <v:stroke joinstyle="miter"/>
-            <v:formulas>
-              <v:f eqn="if lineDrawn pixelLineWidth 0"/>
-              <v:f eqn="sum @0 1 0"/>
-              <v:f eqn="sum 0 0 @1"/>
-              <v:f eqn="prod @2 1 2"/>
-              <v:f eqn="prod @3 21600 pixelWidth"/>
-              <v:f eqn="prod @3 21600 pixelHeight"/>
-              <v:f eqn="sum @0 0 1"/>
-              <v:f eqn="prod @6 1 2"/>
-              <v:f eqn="prod @7 21600 pixelWidth"/>
-              <v:f eqn="sum @8 21600 0"/>
-              <v:f eqn="prod @7 21600 pixelHeight"/>
-              <v:f eqn="sum @10 21600 0"/>
-            </v:formulas>
-            <v:path o:extrusionok="f" gradientshapeok="t" o:connecttype="rect"/>
-            <o:lock v:ext="edit" aspectratio="t"/>
-          </v:shapetype>
-          <v:shape id="_x0000_i1025" type="#_x0000_t75" style="width:360.25pt;height:198.05pt" o:ole="">
+          <v:shape id="_x0000_i1025" type="#_x0000_t75" style="width:360.3pt;height:198.15pt" o:ole="">
             <v:imagedata r:id="rId18" o:title=""/>
           </v:shape>
-          <o:OLEObject Type="Embed" ProgID="Visio.Drawing.15" ShapeID="_x0000_i1025" DrawAspect="Content" ObjectID="_1810122896" r:id="rId19"/>
+          <o:OLEObject Type="Embed" ProgID="Visio.Drawing.15" ShapeID="_x0000_i1025" DrawAspect="Content" ObjectID="_1815463922" r:id="rId19"/>
         </w:object>
       </w:r>
     </w:p>
@@ -38374,7 +38335,7 @@
         <w:pStyle w:val="ae"/>
         <w:jc w:val="center"/>
       </w:pPr>
-      <w:bookmarkStart w:id="63" w:name="_Ref194585792"/>
+      <w:bookmarkStart w:id="64" w:name="_Ref194585792"/>
       <w:r>
         <w:t xml:space="preserve">Figure </w:t>
       </w:r>
@@ -38386,7 +38347,7 @@
           <w:t>2</w:t>
         </w:r>
       </w:fldSimple>
-      <w:bookmarkEnd w:id="63"/>
+      <w:bookmarkEnd w:id="64"/>
       <w:r>
         <w:t>. CAN Bus Test</w:t>
       </w:r>
@@ -38465,10 +38426,355 @@
     <w:p>
       <w:pPr>
         <w:ind w:left="1234" w:right="56"/>
+        <w:rPr>
+          <w:ins w:id="65" w:author="Yalong Xu" w:date="2025-07-31T10:07:00Z" w16du:dateUtc="2025-07-31T02:07:00Z"/>
+          <w:rFonts w:eastAsiaTheme="minorEastAsia"/>
+          <w:lang w:eastAsia="zh-CN"/>
+        </w:rPr>
       </w:pPr>
       <w:r>
         <w:t xml:space="preserve"> </w:t>
       </w:r>
+      <w:ins w:id="66" w:author="Yalong Xu" w:date="2025-07-31T10:07:00Z" w16du:dateUtc="2025-07-31T02:07:00Z">
+        <w:r>
+          <w:rPr>
+            <w:rFonts w:eastAsiaTheme="minorEastAsia" w:hint="eastAsia"/>
+            <w:lang w:eastAsia="zh-CN"/>
+          </w:rPr>
+          <w:t xml:space="preserve">J9 </w:t>
+        </w:r>
+        <w:r>
+          <w:rPr>
+            <w:rFonts w:eastAsiaTheme="minorEastAsia"/>
+            <w:lang w:eastAsia="zh-CN"/>
+          </w:rPr>
+          <w:t>–</w:t>
+        </w:r>
+        <w:r>
+          <w:rPr>
+            <w:rFonts w:eastAsiaTheme="minorEastAsia" w:hint="eastAsia"/>
+            <w:lang w:eastAsia="zh-CN"/>
+          </w:rPr>
+          <w:t xml:space="preserve"> CAN2, J3/4 </w:t>
+        </w:r>
+        <w:r>
+          <w:rPr>
+            <w:rFonts w:eastAsiaTheme="minorEastAsia"/>
+            <w:lang w:eastAsia="zh-CN"/>
+          </w:rPr>
+          <w:t>–</w:t>
+        </w:r>
+        <w:r>
+          <w:rPr>
+            <w:rFonts w:eastAsiaTheme="minorEastAsia" w:hint="eastAsia"/>
+            <w:lang w:eastAsia="zh-CN"/>
+          </w:rPr>
+          <w:t xml:space="preserve"> CAN1, J29/30 </w:t>
+        </w:r>
+        <w:r>
+          <w:rPr>
+            <w:rFonts w:eastAsiaTheme="minorEastAsia"/>
+            <w:lang w:eastAsia="zh-CN"/>
+          </w:rPr>
+          <w:t>–</w:t>
+        </w:r>
+        <w:r>
+          <w:rPr>
+            <w:rFonts w:eastAsiaTheme="minorEastAsia" w:hint="eastAsia"/>
+            <w:lang w:eastAsia="zh-CN"/>
+          </w:rPr>
+          <w:t xml:space="preserve"> CAN3, J25 </w:t>
+        </w:r>
+        <w:r>
+          <w:rPr>
+            <w:rFonts w:eastAsiaTheme="minorEastAsia"/>
+            <w:lang w:eastAsia="zh-CN"/>
+          </w:rPr>
+          <w:t>–</w:t>
+        </w:r>
+        <w:r>
+          <w:rPr>
+            <w:rFonts w:eastAsiaTheme="minorEastAsia" w:hint="eastAsia"/>
+            <w:lang w:eastAsia="zh-CN"/>
+          </w:rPr>
+          <w:t xml:space="preserve"> CAN4</w:t>
+        </w:r>
+      </w:ins>
+    </w:p>
+    <w:p>
+      <w:pPr>
+        <w:pStyle w:val="a9"/>
+        <w:numPr>
+          <w:ilvl w:val="0"/>
+          <w:numId w:val="20"/>
+        </w:numPr>
+        <w:ind w:right="56"/>
+        <w:rPr>
+          <w:ins w:id="67" w:author="Yalong Xu" w:date="2025-07-31T10:08:00Z" w16du:dateUtc="2025-07-31T02:08:00Z"/>
+          <w:rFonts w:eastAsiaTheme="minorEastAsia"/>
+          <w:lang w:eastAsia="zh-CN"/>
+        </w:rPr>
+        <w:pPrChange w:id="68" w:author="Yalong Xu" w:date="2025-07-31T10:08:00Z" w16du:dateUtc="2025-07-31T02:08:00Z">
+          <w:pPr>
+            <w:ind w:left="1234" w:right="56"/>
+          </w:pPr>
+        </w:pPrChange>
+      </w:pPr>
+      <w:ins w:id="69" w:author="Yalong Xu" w:date="2025-07-31T10:08:00Z" w16du:dateUtc="2025-07-31T02:08:00Z">
+        <w:r>
+          <w:rPr>
+            <w:rFonts w:eastAsiaTheme="minorEastAsia" w:hint="eastAsia"/>
+            <w:lang w:eastAsia="zh-CN"/>
+          </w:rPr>
+          <w:t xml:space="preserve">Each CAN controller has </w:t>
+        </w:r>
+        <w:proofErr w:type="gramStart"/>
+        <w:r>
+          <w:rPr>
+            <w:rFonts w:eastAsiaTheme="minorEastAsia" w:hint="eastAsia"/>
+            <w:lang w:eastAsia="zh-CN"/>
+          </w:rPr>
+          <w:t>an</w:t>
+        </w:r>
+        <w:proofErr w:type="gramEnd"/>
+        <w:r>
+          <w:rPr>
+            <w:rFonts w:eastAsiaTheme="minorEastAsia" w:hint="eastAsia"/>
+            <w:lang w:eastAsia="zh-CN"/>
+          </w:rPr>
+          <w:t xml:space="preserve"> unique ID</w:t>
+        </w:r>
+      </w:ins>
+    </w:p>
+    <w:p>
+      <w:pPr>
+        <w:pStyle w:val="a9"/>
+        <w:numPr>
+          <w:ilvl w:val="0"/>
+          <w:numId w:val="20"/>
+        </w:numPr>
+        <w:ind w:right="56"/>
+        <w:rPr>
+          <w:ins w:id="70" w:author="Yalong Xu" w:date="2025-07-31T10:09:00Z" w16du:dateUtc="2025-07-31T02:09:00Z"/>
+          <w:rFonts w:eastAsiaTheme="minorEastAsia"/>
+          <w:lang w:eastAsia="zh-CN"/>
+        </w:rPr>
+      </w:pPr>
+      <w:ins w:id="71" w:author="Yalong Xu" w:date="2025-07-31T10:08:00Z" w16du:dateUtc="2025-07-31T02:08:00Z">
+        <w:r>
+          <w:rPr>
+            <w:rFonts w:eastAsiaTheme="minorEastAsia" w:hint="eastAsia"/>
+            <w:lang w:eastAsia="zh-CN"/>
+          </w:rPr>
+          <w:t>CAN</w:t>
+        </w:r>
+      </w:ins>
+      <w:ins w:id="72" w:author="Yalong Xu" w:date="2025-07-31T10:09:00Z" w16du:dateUtc="2025-07-31T02:09:00Z">
+        <w:r>
+          <w:rPr>
+            <w:rFonts w:eastAsiaTheme="minorEastAsia" w:hint="eastAsia"/>
+            <w:lang w:eastAsia="zh-CN"/>
+          </w:rPr>
+          <w:t xml:space="preserve">2 sends test pattern (1 frame, </w:t>
+        </w:r>
+      </w:ins>
+      <w:ins w:id="73" w:author="Yalong Xu" w:date="2025-07-31T10:13:00Z" w16du:dateUtc="2025-07-31T02:13:00Z">
+        <w:r>
+          <w:rPr>
+            <w:rFonts w:eastAsiaTheme="minorEastAsia" w:hint="eastAsia"/>
+            <w:lang w:eastAsia="zh-CN"/>
+          </w:rPr>
+          <w:t xml:space="preserve">8 </w:t>
+        </w:r>
+      </w:ins>
+      <w:ins w:id="74" w:author="Yalong Xu" w:date="2025-07-31T10:09:00Z" w16du:dateUtc="2025-07-31T02:09:00Z">
+        <w:r>
+          <w:rPr>
+            <w:rFonts w:eastAsiaTheme="minorEastAsia" w:hint="eastAsia"/>
+            <w:lang w:eastAsia="zh-CN"/>
+          </w:rPr>
+          <w:t>bytes) to CAN1</w:t>
+        </w:r>
+      </w:ins>
+    </w:p>
+    <w:p>
+      <w:pPr>
+        <w:pStyle w:val="a9"/>
+        <w:numPr>
+          <w:ilvl w:val="0"/>
+          <w:numId w:val="20"/>
+        </w:numPr>
+        <w:ind w:right="56"/>
+        <w:rPr>
+          <w:ins w:id="75" w:author="Yalong Xu" w:date="2025-07-31T10:09:00Z" w16du:dateUtc="2025-07-31T02:09:00Z"/>
+          <w:rFonts w:eastAsiaTheme="minorEastAsia"/>
+          <w:lang w:eastAsia="zh-CN"/>
+        </w:rPr>
+      </w:pPr>
+      <w:ins w:id="76" w:author="Yalong Xu" w:date="2025-07-31T10:09:00Z" w16du:dateUtc="2025-07-31T02:09:00Z">
+        <w:r>
+          <w:rPr>
+            <w:rFonts w:eastAsiaTheme="minorEastAsia" w:hint="eastAsia"/>
+            <w:lang w:eastAsia="zh-CN"/>
+          </w:rPr>
+          <w:t>CAN1 receives and resend test pattern to CAN3</w:t>
+        </w:r>
+      </w:ins>
+    </w:p>
+    <w:p>
+      <w:pPr>
+        <w:pStyle w:val="a9"/>
+        <w:numPr>
+          <w:ilvl w:val="0"/>
+          <w:numId w:val="20"/>
+        </w:numPr>
+        <w:ind w:right="56"/>
+        <w:rPr>
+          <w:ins w:id="77" w:author="Yalong Xu" w:date="2025-07-31T10:10:00Z" w16du:dateUtc="2025-07-31T02:10:00Z"/>
+          <w:rFonts w:eastAsiaTheme="minorEastAsia"/>
+          <w:lang w:eastAsia="zh-CN"/>
+        </w:rPr>
+      </w:pPr>
+      <w:ins w:id="78" w:author="Yalong Xu" w:date="2025-07-31T10:10:00Z" w16du:dateUtc="2025-07-31T02:10:00Z">
+        <w:r>
+          <w:rPr>
+            <w:rFonts w:eastAsiaTheme="minorEastAsia" w:hint="eastAsia"/>
+            <w:lang w:eastAsia="zh-CN"/>
+          </w:rPr>
+          <w:t>CAN</w:t>
+        </w:r>
+        <w:r>
+          <w:rPr>
+            <w:rFonts w:eastAsiaTheme="minorEastAsia" w:hint="eastAsia"/>
+            <w:lang w:eastAsia="zh-CN"/>
+          </w:rPr>
+          <w:t>3</w:t>
+        </w:r>
+        <w:r>
+          <w:rPr>
+            <w:rFonts w:eastAsiaTheme="minorEastAsia" w:hint="eastAsia"/>
+            <w:lang w:eastAsia="zh-CN"/>
+          </w:rPr>
+          <w:t xml:space="preserve"> receives and resend test pattern to CAN</w:t>
+        </w:r>
+        <w:r>
+          <w:rPr>
+            <w:rFonts w:eastAsiaTheme="minorEastAsia" w:hint="eastAsia"/>
+            <w:lang w:eastAsia="zh-CN"/>
+          </w:rPr>
+          <w:t>4</w:t>
+        </w:r>
+      </w:ins>
+    </w:p>
+    <w:p>
+      <w:pPr>
+        <w:pStyle w:val="a9"/>
+        <w:numPr>
+          <w:ilvl w:val="0"/>
+          <w:numId w:val="20"/>
+        </w:numPr>
+        <w:ind w:right="56"/>
+        <w:rPr>
+          <w:ins w:id="79" w:author="Yalong Xu" w:date="2025-07-31T10:24:00Z" w16du:dateUtc="2025-07-31T02:24:00Z"/>
+          <w:rFonts w:eastAsiaTheme="minorEastAsia"/>
+          <w:lang w:eastAsia="zh-CN"/>
+        </w:rPr>
+      </w:pPr>
+      <w:ins w:id="80" w:author="Yalong Xu" w:date="2025-07-31T10:24:00Z" w16du:dateUtc="2025-07-31T02:24:00Z">
+        <w:r>
+          <w:rPr>
+            <w:rFonts w:eastAsiaTheme="minorEastAsia" w:hint="eastAsia"/>
+            <w:lang w:eastAsia="zh-CN"/>
+          </w:rPr>
+          <w:t>CAN</w:t>
+        </w:r>
+        <w:r>
+          <w:rPr>
+            <w:rFonts w:eastAsiaTheme="minorEastAsia" w:hint="eastAsia"/>
+            <w:lang w:eastAsia="zh-CN"/>
+          </w:rPr>
+          <w:t>4</w:t>
+        </w:r>
+        <w:r>
+          <w:rPr>
+            <w:rFonts w:eastAsiaTheme="minorEastAsia" w:hint="eastAsia"/>
+            <w:lang w:eastAsia="zh-CN"/>
+          </w:rPr>
+          <w:t xml:space="preserve"> receives and resend test pattern to CAN</w:t>
+        </w:r>
+        <w:r>
+          <w:rPr>
+            <w:rFonts w:eastAsiaTheme="minorEastAsia" w:hint="eastAsia"/>
+            <w:lang w:eastAsia="zh-CN"/>
+          </w:rPr>
+          <w:t>3</w:t>
+        </w:r>
+      </w:ins>
+    </w:p>
+    <w:p>
+      <w:pPr>
+        <w:pStyle w:val="a9"/>
+        <w:numPr>
+          <w:ilvl w:val="0"/>
+          <w:numId w:val="20"/>
+        </w:numPr>
+        <w:ind w:right="56"/>
+        <w:rPr>
+          <w:ins w:id="81" w:author="Yalong Xu" w:date="2025-07-31T10:10:00Z" w16du:dateUtc="2025-07-31T02:10:00Z"/>
+          <w:rFonts w:eastAsiaTheme="minorEastAsia"/>
+          <w:lang w:eastAsia="zh-CN"/>
+        </w:rPr>
+      </w:pPr>
+      <w:ins w:id="82" w:author="Yalong Xu" w:date="2025-07-31T10:10:00Z" w16du:dateUtc="2025-07-31T02:10:00Z">
+        <w:r>
+          <w:rPr>
+            <w:rFonts w:eastAsiaTheme="minorEastAsia" w:hint="eastAsia"/>
+            <w:lang w:eastAsia="zh-CN"/>
+          </w:rPr>
+          <w:t>CAN</w:t>
+        </w:r>
+      </w:ins>
+      <w:ins w:id="83" w:author="Yalong Xu" w:date="2025-07-31T10:24:00Z" w16du:dateUtc="2025-07-31T02:24:00Z">
+        <w:r>
+          <w:rPr>
+            <w:rFonts w:eastAsiaTheme="minorEastAsia" w:hint="eastAsia"/>
+            <w:lang w:eastAsia="zh-CN"/>
+          </w:rPr>
+          <w:t>2</w:t>
+        </w:r>
+      </w:ins>
+      <w:ins w:id="84" w:author="Yalong Xu" w:date="2025-07-31T10:10:00Z" w16du:dateUtc="2025-07-31T02:10:00Z">
+        <w:r>
+          <w:rPr>
+            <w:rFonts w:eastAsiaTheme="minorEastAsia" w:hint="eastAsia"/>
+            <w:lang w:eastAsia="zh-CN"/>
+          </w:rPr>
+          <w:t xml:space="preserve"> receives data and verify it matches with </w:t>
+        </w:r>
+      </w:ins>
+      <w:ins w:id="85" w:author="Yalong Xu" w:date="2025-07-31T10:24:00Z" w16du:dateUtc="2025-07-31T02:24:00Z">
+        <w:r>
+          <w:rPr>
+            <w:rFonts w:eastAsiaTheme="minorEastAsia" w:hint="eastAsia"/>
+            <w:lang w:eastAsia="zh-CN"/>
+          </w:rPr>
+          <w:t>test pattern</w:t>
+        </w:r>
+      </w:ins>
+    </w:p>
+    <w:p>
+      <w:pPr>
+        <w:ind w:left="1224" w:right="56" w:firstLine="0"/>
+        <w:rPr>
+          <w:rFonts w:eastAsiaTheme="minorEastAsia" w:hint="eastAsia"/>
+          <w:lang w:eastAsia="zh-CN"/>
+        </w:rPr>
+        <w:pPrChange w:id="86" w:author="Yalong Xu" w:date="2025-07-31T10:11:00Z" w16du:dateUtc="2025-07-31T02:11:00Z">
+          <w:pPr>
+            <w:ind w:left="1234" w:right="56"/>
+          </w:pPr>
+        </w:pPrChange>
+      </w:pPr>
     </w:p>
     <w:p>
       <w:pPr>
@@ -38515,6 +38821,7 @@
           <w:i w:val="0"/>
           <w:iCs/>
         </w:rPr>
+        <w:lastRenderedPageBreak/>
         <w:t xml:space="preserve"> </w:t>
       </w:r>
       <w:r>
@@ -38760,11 +39067,11 @@
       <w:pPr>
         <w:pStyle w:val="2"/>
       </w:pPr>
-      <w:bookmarkStart w:id="64" w:name="_Toc199148206"/>
+      <w:bookmarkStart w:id="87" w:name="_Toc199148206"/>
       <w:r>
         <w:t>Ethernet test</w:t>
       </w:r>
-      <w:bookmarkEnd w:id="64"/>
+      <w:bookmarkEnd w:id="87"/>
     </w:p>
     <w:p>
       <w:pPr>
@@ -38893,7 +39200,7 @@
         </w:rPr>
         <w:t xml:space="preserve">The FPGA sets up the </w:t>
       </w:r>
-      <w:commentRangeStart w:id="65"/>
+      <w:commentRangeStart w:id="88"/>
       <w:r>
         <w:rPr>
           <w:b w:val="0"/>
@@ -38903,14 +39210,14 @@
         </w:rPr>
         <w:t>PHY</w:t>
       </w:r>
-      <w:commentRangeEnd w:id="65"/>
+      <w:commentRangeEnd w:id="88"/>
       <w:r>
         <w:rPr>
           <w:rStyle w:val="a4"/>
           <w:b w:val="0"/>
           <w:i w:val="0"/>
         </w:rPr>
-        <w:commentReference w:id="65"/>
+        <w:commentReference w:id="88"/>
       </w:r>
       <w:r>
         <w:rPr>
@@ -39039,11 +39346,11 @@
         <w:pStyle w:val="2"/>
         <w:ind w:left="1209" w:right="4779" w:hanging="792"/>
       </w:pPr>
-      <w:bookmarkStart w:id="66" w:name="_Toc199148207"/>
+      <w:bookmarkStart w:id="89" w:name="_Toc199148207"/>
       <w:r>
         <w:t>FPGA Erase</w:t>
       </w:r>
-      <w:bookmarkEnd w:id="66"/>
+      <w:bookmarkEnd w:id="89"/>
       <w:r>
         <w:t xml:space="preserve"> </w:t>
       </w:r>
@@ -39211,11 +39518,12 @@
         <w:pStyle w:val="2"/>
         <w:ind w:left="1425" w:right="4779" w:hanging="1008"/>
       </w:pPr>
-      <w:bookmarkStart w:id="67" w:name="_Toc199148208"/>
-      <w:r>
+      <w:bookmarkStart w:id="90" w:name="_Toc199148208"/>
+      <w:r>
+        <w:lastRenderedPageBreak/>
         <w:t>Shut Down</w:t>
       </w:r>
-      <w:bookmarkEnd w:id="67"/>
+      <w:bookmarkEnd w:id="90"/>
       <w:r>
         <w:t xml:space="preserve"> </w:t>
       </w:r>
@@ -39333,10 +39641,10 @@
         <w:ind w:left="0" w:firstLine="0"/>
         <w:jc w:val="left"/>
         <w:rPr>
-          <w:ins w:id="68" w:author="Greenberg, Kevin" w:date="2024-04-15T16:24:00Z"/>
-        </w:rPr>
-      </w:pPr>
-      <w:ins w:id="69" w:author="Greenberg, Kevin" w:date="2024-04-15T16:23:00Z">
+          <w:ins w:id="91" w:author="Greenberg, Kevin" w:date="2024-04-15T16:24:00Z"/>
+        </w:rPr>
+      </w:pPr>
+      <w:ins w:id="92" w:author="Greenberg, Kevin" w:date="2024-04-15T16:23:00Z">
         <w:r>
           <w:lastRenderedPageBreak/>
           <w:t>Summary of changes</w:t>
@@ -39345,7 +39653,7 @@
           <w:t xml:space="preserve"> to design</w:t>
         </w:r>
       </w:ins>
-      <w:ins w:id="70" w:author="Greenberg, Kevin" w:date="2024-04-15T16:24:00Z">
+      <w:ins w:id="93" w:author="Greenberg, Kevin" w:date="2024-04-15T16:24:00Z">
         <w:r>
           <w:t xml:space="preserve"> P1060967</w:t>
         </w:r>
@@ -39353,7 +39661,7 @@
           <w:t>:</w:t>
         </w:r>
       </w:ins>
-      <w:ins w:id="71" w:author="Greenberg, Kevin" w:date="2024-04-15T16:23:00Z">
+      <w:ins w:id="94" w:author="Greenberg, Kevin" w:date="2024-04-15T16:23:00Z">
         <w:r>
           <w:t xml:space="preserve"> </w:t>
         </w:r>
@@ -39367,10 +39675,10 @@
           <w:numId w:val="3"/>
         </w:numPr>
         <w:rPr>
-          <w:ins w:id="72" w:author="Greenberg, Kevin" w:date="2024-04-15T16:24:00Z"/>
-        </w:rPr>
-      </w:pPr>
-      <w:ins w:id="73" w:author="Greenberg, Kevin" w:date="2024-04-15T16:24:00Z">
+          <w:ins w:id="95" w:author="Greenberg, Kevin" w:date="2024-04-15T16:24:00Z"/>
+        </w:rPr>
+      </w:pPr>
+      <w:ins w:id="96" w:author="Greenberg, Kevin" w:date="2024-04-15T16:24:00Z">
         <w:r>
           <w:t xml:space="preserve">This board is a </w:t>
         </w:r>
@@ -39392,10 +39700,10 @@
           <w:numId w:val="3"/>
         </w:numPr>
         <w:rPr>
-          <w:ins w:id="74" w:author="Greenberg, Kevin" w:date="2024-04-15T16:24:00Z"/>
-        </w:rPr>
-      </w:pPr>
-      <w:ins w:id="75" w:author="Greenberg, Kevin" w:date="2024-04-15T16:24:00Z">
+          <w:ins w:id="97" w:author="Greenberg, Kevin" w:date="2024-04-15T16:24:00Z"/>
+        </w:rPr>
+      </w:pPr>
+      <w:ins w:id="98" w:author="Greenberg, Kevin" w:date="2024-04-15T16:24:00Z">
         <w:r>
           <w:t>Connectors that have physically changed are:  J39 (removed), J40 was renamed to J5.  J8 is renamed J43 and uses a new connector.</w:t>
         </w:r>
@@ -39409,10 +39717,10 @@
           <w:numId w:val="3"/>
         </w:numPr>
         <w:rPr>
-          <w:ins w:id="76" w:author="Greenberg, Kevin" w:date="2024-04-15T16:24:00Z"/>
-        </w:rPr>
-      </w:pPr>
-      <w:ins w:id="77" w:author="Greenberg, Kevin" w:date="2024-04-15T16:24:00Z">
+          <w:ins w:id="99" w:author="Greenberg, Kevin" w:date="2024-04-15T16:24:00Z"/>
+        </w:rPr>
+      </w:pPr>
+      <w:ins w:id="100" w:author="Greenberg, Kevin" w:date="2024-04-15T16:24:00Z">
         <w:r>
           <w:t>There is no longer a mezzanine board feature. All former mezzanine board functions have been incorporated into the main-board (Ethernet PHY and RJ45 connector, controlling logic moved to hardwired FPGA).  This also affects EEPROM access and FPGA programming.</w:t>
         </w:r>
@@ -39426,10 +39734,10 @@
           <w:numId w:val="3"/>
         </w:numPr>
         <w:rPr>
-          <w:ins w:id="78" w:author="Greenberg, Kevin" w:date="2024-04-15T16:24:00Z"/>
-        </w:rPr>
-      </w:pPr>
-      <w:ins w:id="79" w:author="Greenberg, Kevin" w:date="2024-04-15T16:24:00Z">
+          <w:ins w:id="101" w:author="Greenberg, Kevin" w:date="2024-04-15T16:24:00Z"/>
+        </w:rPr>
+      </w:pPr>
+      <w:ins w:id="102" w:author="Greenberg, Kevin" w:date="2024-04-15T16:24:00Z">
         <w:r>
           <w:t xml:space="preserve">The 2 FPGAs have changed from ProASIC3 to </w:t>
         </w:r>
@@ -39451,10 +39759,10 @@
           <w:numId w:val="3"/>
         </w:numPr>
         <w:rPr>
-          <w:ins w:id="80" w:author="Greenberg, Kevin" w:date="2024-04-15T16:24:00Z"/>
-        </w:rPr>
-      </w:pPr>
-      <w:ins w:id="81" w:author="Greenberg, Kevin" w:date="2024-04-15T16:24:00Z">
+          <w:ins w:id="103" w:author="Greenberg, Kevin" w:date="2024-04-15T16:24:00Z"/>
+        </w:rPr>
+      </w:pPr>
+      <w:ins w:id="104" w:author="Greenberg, Kevin" w:date="2024-04-15T16:24:00Z">
         <w:r>
           <w:t>The DC/DC power tree has changed, including new power supplies for the new FPGAs.  There is no -5VA anymore (entire design is now unipolar).</w:t>
         </w:r>
@@ -39468,10 +39776,10 @@
           <w:numId w:val="3"/>
         </w:numPr>
         <w:rPr>
-          <w:ins w:id="82" w:author="Greenberg, Kevin" w:date="2024-04-15T16:24:00Z"/>
-        </w:rPr>
-      </w:pPr>
-      <w:ins w:id="83" w:author="Greenberg, Kevin" w:date="2024-04-15T16:24:00Z">
+          <w:ins w:id="105" w:author="Greenberg, Kevin" w:date="2024-04-15T16:24:00Z"/>
+        </w:rPr>
+      </w:pPr>
+      <w:ins w:id="106" w:author="Greenberg, Kevin" w:date="2024-04-15T16:24:00Z">
         <w:r>
           <w:t>ADC (ADS8864IDRCR) has changed, and scaling will change as input range of ADC is 0-5V but only 0-2.5V is used (i.e. ADC converted values will be half of former values).</w:t>
         </w:r>
@@ -39485,10 +39793,10 @@
           <w:numId w:val="3"/>
         </w:numPr>
         <w:rPr>
-          <w:ins w:id="84" w:author="Greenberg, Kevin" w:date="2024-04-15T16:24:00Z"/>
-        </w:rPr>
-      </w:pPr>
-      <w:ins w:id="85" w:author="Greenberg, Kevin" w:date="2024-04-15T16:24:00Z">
+          <w:ins w:id="107" w:author="Greenberg, Kevin" w:date="2024-04-15T16:24:00Z"/>
+        </w:rPr>
+      </w:pPr>
+      <w:ins w:id="108" w:author="Greenberg, Kevin" w:date="2024-04-15T16:24:00Z">
         <w:r>
           <w:t>DAC (DAC60504BRTER) has changed.  It is also now unipolar.  Scaling will change.  Also, DAC output 0 is no longer used.</w:t>
         </w:r>
@@ -39502,10 +39810,10 @@
           <w:numId w:val="3"/>
         </w:numPr>
         <w:rPr>
-          <w:ins w:id="86" w:author="Greenberg, Kevin" w:date="2024-04-15T16:24:00Z"/>
-        </w:rPr>
-      </w:pPr>
-      <w:ins w:id="87" w:author="Greenberg, Kevin" w:date="2024-04-15T16:24:00Z">
+          <w:ins w:id="109" w:author="Greenberg, Kevin" w:date="2024-04-15T16:24:00Z"/>
+        </w:rPr>
+      </w:pPr>
+      <w:ins w:id="110" w:author="Greenberg, Kevin" w:date="2024-04-15T16:24:00Z">
         <w:r>
           <w:t>24V multi-channel high side drivers (TPS4H000AQPWPRQ1) are different.</w:t>
         </w:r>
@@ -39519,10 +39827,10 @@
           <w:numId w:val="3"/>
         </w:numPr>
         <w:rPr>
-          <w:ins w:id="88" w:author="Greenberg, Kevin" w:date="2024-04-15T16:24:00Z"/>
-        </w:rPr>
-      </w:pPr>
-      <w:ins w:id="89" w:author="Greenberg, Kevin" w:date="2024-04-15T16:24:00Z">
+          <w:ins w:id="111" w:author="Greenberg, Kevin" w:date="2024-04-15T16:24:00Z"/>
+        </w:rPr>
+      </w:pPr>
+      <w:ins w:id="112" w:author="Greenberg, Kevin" w:date="2024-04-15T16:24:00Z">
         <w:r>
           <w:t>CANbus controllers are no longer separate ICs.  Design uses IP in the FPGA which emulates former SJA1000 controller ICs.</w:t>
         </w:r>
@@ -39536,10 +39844,10 @@
           <w:numId w:val="3"/>
         </w:numPr>
         <w:rPr>
-          <w:ins w:id="90" w:author="Greenberg, Kevin" w:date="2024-04-15T16:24:00Z"/>
-        </w:rPr>
-      </w:pPr>
-      <w:ins w:id="91" w:author="Greenberg, Kevin" w:date="2024-04-15T16:24:00Z">
+          <w:ins w:id="113" w:author="Greenberg, Kevin" w:date="2024-04-15T16:24:00Z"/>
+        </w:rPr>
+      </w:pPr>
+      <w:ins w:id="114" w:author="Greenberg, Kevin" w:date="2024-04-15T16:24:00Z">
         <w:r>
           <w:t>J3/J4 have less features supported (all "spare" connections are removed).</w:t>
         </w:r>
@@ -39553,10 +39861,10 @@
           <w:numId w:val="3"/>
         </w:numPr>
         <w:rPr>
-          <w:ins w:id="92" w:author="Greenberg, Kevin" w:date="2024-04-15T16:24:00Z"/>
-        </w:rPr>
-      </w:pPr>
-      <w:ins w:id="93" w:author="Greenberg, Kevin" w:date="2024-04-15T16:24:00Z">
+          <w:ins w:id="115" w:author="Greenberg, Kevin" w:date="2024-04-15T16:24:00Z"/>
+        </w:rPr>
+      </w:pPr>
+      <w:ins w:id="116" w:author="Greenberg, Kevin" w:date="2024-04-15T16:24:00Z">
         <w:r>
           <w:t xml:space="preserve">J28 has 3 new controlled 24V high-side outputs </w:t>
         </w:r>
@@ -39570,10 +39878,10 @@
           <w:numId w:val="3"/>
         </w:numPr>
         <w:rPr>
-          <w:ins w:id="94" w:author="Greenberg, Kevin" w:date="2024-04-15T16:24:00Z"/>
-        </w:rPr>
-      </w:pPr>
-      <w:ins w:id="95" w:author="Greenberg, Kevin" w:date="2024-04-15T16:24:00Z">
+          <w:ins w:id="117" w:author="Greenberg, Kevin" w:date="2024-04-15T16:24:00Z"/>
+        </w:rPr>
+      </w:pPr>
+      <w:ins w:id="118" w:author="Greenberg, Kevin" w:date="2024-04-15T16:24:00Z">
         <w:r>
           <w:t>J40 has been renamed J5.  The interface has changed (simplified).  It now includes a full duplex RS422 link and has less signals.</w:t>
         </w:r>
@@ -39587,10 +39895,10 @@
           <w:numId w:val="3"/>
         </w:numPr>
         <w:rPr>
-          <w:ins w:id="96" w:author="Greenberg, Kevin" w:date="2024-04-15T16:24:00Z"/>
-        </w:rPr>
-      </w:pPr>
-      <w:ins w:id="97" w:author="Greenberg, Kevin" w:date="2024-04-15T16:24:00Z">
+          <w:ins w:id="119" w:author="Greenberg, Kevin" w:date="2024-04-15T16:24:00Z"/>
+        </w:rPr>
+      </w:pPr>
+      <w:ins w:id="120" w:author="Greenberg, Kevin" w:date="2024-04-15T16:24:00Z">
         <w:r>
           <w:t>J7 has changed.  It includes a fully isolated interface, including isolated RS422 inputs and an isolated 5V power output.</w:t>
         </w:r>
@@ -39604,10 +39912,10 @@
           <w:numId w:val="3"/>
         </w:numPr>
         <w:rPr>
-          <w:ins w:id="98" w:author="Greenberg, Kevin" w:date="2024-04-15T16:24:00Z"/>
-        </w:rPr>
-      </w:pPr>
-      <w:ins w:id="99" w:author="Greenberg, Kevin" w:date="2024-04-15T16:24:00Z">
+          <w:ins w:id="121" w:author="Greenberg, Kevin" w:date="2024-04-15T16:24:00Z"/>
+        </w:rPr>
+      </w:pPr>
+      <w:ins w:id="122" w:author="Greenberg, Kevin" w:date="2024-04-15T16:24:00Z">
         <w:r>
           <w:t>Pendant switch (formerly SW3) is removed.</w:t>
         </w:r>
@@ -39916,7 +40224,7 @@
       </w:r>
     </w:p>
   </w:comment>
-  <w:comment w:id="36" w:author="Yalong Xu" w:date="2025-05-30T09:32:00Z" w:initials="YX">
+  <w:comment w:id="35" w:author="Yalong Xu" w:date="2025-07-31T09:24:00Z" w:initials="YX">
     <w:p>
       <w:pPr>
         <w:pStyle w:val="a5"/>
@@ -39930,11 +40238,11 @@
         <w:annotationRef/>
       </w:r>
       <w:r>
-        <w:t>DAC60504</w:t>
+        <w:t>EEP Page write and read is required!</w:t>
       </w:r>
     </w:p>
   </w:comment>
-  <w:comment w:id="39" w:author="Shmygol, Andrey (ext)" w:date="2024-03-26T13:13:00Z" w:initials="SA(">
+  <w:comment w:id="37" w:author="Yalong Xu" w:date="2025-05-30T09:32:00Z" w:initials="YX">
     <w:p>
       <w:pPr>
         <w:pStyle w:val="a5"/>
@@ -39948,11 +40256,11 @@
         <w:annotationRef/>
       </w:r>
       <w:r>
-        <w:t>What is DAC4?</w:t>
+        <w:t>DAC60504</w:t>
       </w:r>
     </w:p>
   </w:comment>
-  <w:comment w:id="40" w:author="Steven Zhang2" w:date="2025-04-18T09:22:00Z" w:initials="SZ">
+  <w:comment w:id="40" w:author="Shmygol, Andrey (ext)" w:date="2024-03-26T13:13:00Z" w:initials="SA(">
     <w:p>
       <w:pPr>
         <w:pStyle w:val="a5"/>
@@ -39966,14 +40274,11 @@
         <w:annotationRef/>
       </w:r>
       <w:r>
-        <w:rPr>
-          <w:color w:val="FF0000"/>
-        </w:rPr>
-        <w:t>DAC here is the tester resource to generate analog voltage.</w:t>
+        <w:t>What is DAC4?</w:t>
       </w:r>
     </w:p>
   </w:comment>
-  <w:comment w:id="48" w:author="Yalong Xu" w:date="2025-05-30T10:32:00Z" w:initials="YX">
+  <w:comment w:id="41" w:author="Steven Zhang2" w:date="2025-04-18T09:22:00Z" w:initials="SZ">
     <w:p>
       <w:pPr>
         <w:pStyle w:val="a5"/>
@@ -39987,11 +40292,14 @@
         <w:annotationRef/>
       </w:r>
       <w:r>
-        <w:t>The short current protection is not tested here.</w:t>
+        <w:rPr>
+          <w:color w:val="FF0000"/>
+        </w:rPr>
+        <w:t>DAC here is the tester resource to generate analog voltage.</w:t>
       </w:r>
     </w:p>
   </w:comment>
-  <w:comment w:id="49" w:author="Song, Ge" w:date="2025-04-03T15:11:00Z" w:initials="GS">
+  <w:comment w:id="49" w:author="Yalong Xu" w:date="2025-05-30T10:32:00Z" w:initials="YX">
     <w:p>
       <w:pPr>
         <w:pStyle w:val="a5"/>
@@ -40005,11 +40313,11 @@
         <w:annotationRef/>
       </w:r>
       <w:r>
-        <w:t>HDW_GANT_ROT_EN register bit is hardwired restricted bit, it has special logic to set its value.</w:t>
+        <w:t>The short current protection is not tested here.</w:t>
       </w:r>
     </w:p>
   </w:comment>
-  <w:comment w:id="50" w:author="Steven Zhang2" w:date="2025-04-15T14:43:00Z" w:initials="SZ">
+  <w:comment w:id="50" w:author="Song, Ge" w:date="2025-04-03T15:11:00Z" w:initials="GS">
     <w:p>
       <w:pPr>
         <w:pStyle w:val="a5"/>
@@ -40023,12 +40331,11 @@
         <w:annotationRef/>
       </w:r>
       <w:r>
-        <w:rPr>
-          <w:color w:val="FF0000"/>
-        </w:rPr>
-        <w:t xml:space="preserve">What’s the special logic to enable and disable HDW_GANT_ROT_EN bit? </w:t>
-      </w:r>
-    </w:p>
+        <w:t>HDW_GANT_ROT_EN register bit is hardwired restricted bit, it has special logic to set its value.</w:t>
+      </w:r>
+    </w:p>
+  </w:comment>
+  <w:comment w:id="51" w:author="Steven Zhang2" w:date="2025-04-15T14:43:00Z" w:initials="SZ">
     <w:p>
       <w:pPr>
         <w:pStyle w:val="a5"/>
@@ -40037,13 +40344,17 @@
       </w:pPr>
       <w:r>
         <w:rPr>
+          <w:rStyle w:val="a4"/>
+        </w:rPr>
+        <w:annotationRef/>
+      </w:r>
+      <w:r>
+        <w:rPr>
           <w:color w:val="FF0000"/>
         </w:rPr>
-        <w:t xml:space="preserve">The test conditions highlighted in gray need to update since these signals are not present in the new design. </w:t>
-      </w:r>
-    </w:p>
-  </w:comment>
-  <w:comment w:id="51" w:author="Song, Ge" w:date="2025-04-23T11:48:00Z" w:initials="GS">
+        <w:t xml:space="preserve">What’s the special logic to enable and disable HDW_GANT_ROT_EN bit? </w:t>
+      </w:r>
+    </w:p>
     <w:p>
       <w:pPr>
         <w:pStyle w:val="a5"/>
@@ -40052,25 +40363,18 @@
       </w:pPr>
       <w:r>
         <w:rPr>
-          <w:rStyle w:val="a4"/>
-        </w:rPr>
-        <w:annotationRef/>
-      </w:r>
-      <w:r>
-        <w:t>To set the restricted bit, you need to meet following conditions:  (not HARD_FAULT) and PENDANT_INST and (not PENDANT_MEB_N) and EMO_GOOD, please check updated procedure.</w:t>
+          <w:color w:val="FF0000"/>
+        </w:rPr>
+        <w:t xml:space="preserve">The test conditions highlighted in gray need to update since these signals are not present in the new design. </w:t>
       </w:r>
     </w:p>
   </w:comment>
-  <w:comment w:id="54" w:author="Greenberg, Kevin" w:date="2024-04-15T16:13:00Z" w:initials="GK">
+  <w:comment w:id="52" w:author="Song, Ge" w:date="2025-04-23T11:48:00Z" w:initials="GS">
     <w:p>
       <w:pPr>
         <w:pStyle w:val="a5"/>
         <w:ind w:left="0" w:firstLine="0"/>
         <w:jc w:val="left"/>
-        <w:rPr>
-          <w:rFonts w:eastAsiaTheme="minorEastAsia"/>
-          <w:lang w:eastAsia="zh-CN"/>
-        </w:rPr>
       </w:pPr>
       <w:r>
         <w:rPr>
@@ -40079,16 +40383,20 @@
         <w:annotationRef/>
       </w:r>
       <w:r>
-        <w:t>This is a very wide range.  Is this the best the test can do?  It represents an error of more than 10C.</w:t>
+        <w:t>To set the restricted bit, you need to meet following conditions:  (not HARD_FAULT) and PENDANT_INST and (not PENDANT_MEB_N) and EMO_GOOD, please check updated procedure.</w:t>
       </w:r>
     </w:p>
   </w:comment>
-  <w:comment w:id="55" w:author="Steven Zhang2" w:date="2025-04-16T12:26:00Z" w:initials="SZ">
+  <w:comment w:id="55" w:author="Greenberg, Kevin" w:date="2024-04-15T16:13:00Z" w:initials="GK">
     <w:p>
       <w:pPr>
         <w:pStyle w:val="a5"/>
         <w:ind w:left="0" w:firstLine="0"/>
         <w:jc w:val="left"/>
+        <w:rPr>
+          <w:rFonts w:eastAsiaTheme="minorEastAsia"/>
+          <w:lang w:eastAsia="zh-CN"/>
+        </w:rPr>
       </w:pPr>
       <w:r>
         <w:rPr>
@@ -40097,14 +40405,11 @@
         <w:annotationRef/>
       </w:r>
       <w:r>
-        <w:rPr>
-          <w:color w:val="FF0000"/>
-        </w:rPr>
-        <w:t>So, we need to set a proper spec range.</w:t>
+        <w:t>This is a very wide range.  Is this the best the test can do?  It represents an error of more than 10C.</w:t>
       </w:r>
     </w:p>
   </w:comment>
-  <w:comment w:id="56" w:author="Song, Ge" w:date="2025-04-22T16:43:00Z" w:initials="GS">
+  <w:comment w:id="56" w:author="Steven Zhang2" w:date="2025-04-16T12:26:00Z" w:initials="SZ">
     <w:p>
       <w:pPr>
         <w:pStyle w:val="a5"/>
@@ -40118,11 +40423,32 @@
         <w:annotationRef/>
       </w:r>
       <w:r>
+        <w:rPr>
+          <w:color w:val="FF0000"/>
+        </w:rPr>
+        <w:t>So, we need to set a proper spec range.</w:t>
+      </w:r>
+    </w:p>
+  </w:comment>
+  <w:comment w:id="57" w:author="Song, Ge" w:date="2025-04-22T16:43:00Z" w:initials="GS">
+    <w:p>
+      <w:pPr>
+        <w:pStyle w:val="a5"/>
+        <w:ind w:left="0" w:firstLine="0"/>
+        <w:jc w:val="left"/>
+      </w:pPr>
+      <w:r>
+        <w:rPr>
+          <w:rStyle w:val="a4"/>
+        </w:rPr>
+        <w:annotationRef/>
+      </w:r>
+      <w:r>
         <w:t>From 0.958V to 1.164V (assuming testing temperature is from 22℃ to 28℃.</w:t>
       </w:r>
     </w:p>
   </w:comment>
-  <w:comment w:id="65" w:author="Yalong Xu" w:date="2025-05-30T10:51:00Z" w:initials="YX">
+  <w:comment w:id="88" w:author="Yalong Xu" w:date="2025-05-30T10:51:00Z" w:initials="YX">
     <w:p>
       <w:pPr>
         <w:pStyle w:val="a5"/>
@@ -40159,6 +40485,7 @@
   <w15:commentEx w15:paraId="7D6A0993" w15:paraIdParent="4BF2FCBF" w15:done="1"/>
   <w15:commentEx w15:paraId="738F0EC6" w15:done="0"/>
   <w15:commentEx w15:paraId="1B51497C" w15:done="0"/>
+  <w15:commentEx w15:paraId="3719D29A" w15:done="0"/>
   <w15:commentEx w15:paraId="70F649A0" w15:done="0"/>
   <w15:commentEx w15:paraId="19328191" w15:done="1"/>
   <w15:commentEx w15:paraId="340F43B3" w15:paraIdParent="19328191" w15:done="1"/>
@@ -40189,6 +40516,7 @@
   <w16cex:commentExtensible w16cex:durableId="44F5C014" w16cex:dateUtc="2025-04-18T06:31:00Z"/>
   <w16cex:commentExtensible w16cex:durableId="49D83E70" w16cex:dateUtc="2025-05-30T01:29:00Z"/>
   <w16cex:commentExtensible w16cex:durableId="60C9439A" w16cex:dateUtc="2025-05-30T01:31:00Z"/>
+  <w16cex:commentExtensible w16cex:durableId="3457091E" w16cex:dateUtc="2025-07-31T01:24:00Z"/>
   <w16cex:commentExtensible w16cex:durableId="4EA55C4E" w16cex:dateUtc="2025-05-30T01:32:00Z"/>
   <w16cex:commentExtensible w16cex:durableId="29AD486E" w16cex:dateUtc="2024-03-26T20:13:00Z"/>
   <w16cex:commentExtensible w16cex:durableId="3B79D81A" w16cex:dateUtc="2025-04-18T01:22:00Z"/>
@@ -40219,6 +40547,7 @@
   <w16cid:commentId w16cid:paraId="7D6A0993" w16cid:durableId="44F5C014"/>
   <w16cid:commentId w16cid:paraId="738F0EC6" w16cid:durableId="49D83E70"/>
   <w16cid:commentId w16cid:paraId="1B51497C" w16cid:durableId="60C9439A"/>
+  <w16cid:commentId w16cid:paraId="3719D29A" w16cid:durableId="3457091E"/>
   <w16cid:commentId w16cid:paraId="70F649A0" w16cid:durableId="4EA55C4E"/>
   <w16cid:commentId w16cid:paraId="19328191" w16cid:durableId="29AD486E"/>
   <w16cid:commentId w16cid:paraId="340F43B3" w16cid:durableId="3B79D81A"/>
@@ -40730,6 +41059,95 @@
 <file path=word/numbering.xml><?xml version="1.0" encoding="utf-8"?>
 <w:numbering xmlns:wpc="http://schemas.microsoft.com/office/word/2010/wordprocessingCanvas" xmlns:cx="http://schemas.microsoft.com/office/drawing/2014/chartex" xmlns:cx1="http://schemas.microsoft.com/office/drawing/2015/9/8/chartex" xmlns:cx2="http://schemas.microsoft.com/office/drawing/2015/10/21/chartex" xmlns:cx3="http://schemas.microsoft.com/office/drawing/2016/5/9/chartex" xmlns:cx4="http://schemas.microsoft.com/office/drawing/2016/5/10/chartex" xmlns:cx5="http://schemas.microsoft.com/office/drawing/2016/5/11/chartex" xmlns:cx6="http://schemas.microsoft.com/office/drawing/2016/5/12/chartex" xmlns:cx7="http://schemas.microsoft.com/office/drawing/2016/5/13/chartex" xmlns:cx8="http://schemas.microsoft.com/office/drawing/2016/5/14/chartex" xmlns:mc="http://schemas.openxmlformats.org/markup-compatibility/2006" xmlns:aink="http://schemas.microsoft.com/office/drawing/2016/ink" xmlns:am3d="http://schemas.microsoft.com/office/drawing/2017/model3d" xmlns:o="urn:schemas-microsoft-com:office:office" xmlns:oel="http://schemas.microsoft.com/office/2019/extlst" xmlns:r="http://schemas.openxmlformats.org/officeDocument/2006/relationships" xmlns:m="http://schemas.openxmlformats.org/officeDocument/2006/math" xmlns:v="urn:schemas-microsoft-com:vml" xmlns:wp14="http://schemas.microsoft.com/office/word/2010/wordprocessingDrawing" xmlns:wp="http://schemas.openxmlformats.org/drawingml/2006/wordprocessingDrawing" xmlns:w10="urn:schemas-microsoft-com:office:word" xmlns:w="http://schemas.openxmlformats.org/wordprocessingml/2006/main" xmlns:w14="http://schemas.microsoft.com/office/word/2010/wordml" xmlns:w15="http://schemas.microsoft.com/office/word/2012/wordml" xmlns:w16cex="http://schemas.microsoft.com/office/word/2018/wordml/cex" xmlns:w16cid="http://schemas.microsoft.com/office/word/2016/wordml/cid" xmlns:w16="http://schemas.microsoft.com/office/word/2018/wordml" xmlns:w16du="http://schemas.microsoft.com/office/word/2023/wordml/word16du" xmlns:w16sdtdh="http://schemas.microsoft.com/office/word/2020/wordml/sdtdatahash" xmlns:w16sdtfl="http://schemas.microsoft.com/office/word/2024/wordml/sdtformatlock" xmlns:w16se="http://schemas.microsoft.com/office/word/2015/wordml/symex" xmlns:wpg="http://schemas.microsoft.com/office/word/2010/wordprocessingGroup" xmlns:wpi="http://schemas.microsoft.com/office/word/2010/wordprocessingInk" xmlns:wne="http://schemas.microsoft.com/office/word/2006/wordml" xmlns:wps="http://schemas.microsoft.com/office/word/2010/wordprocessingShape" mc:Ignorable="w14 w15 w16se w16cid w16 w16cex w16sdtdh w16sdtfl w16du wp14">
   <w:abstractNum w:abstractNumId="0" w15:restartNumberingAfterBreak="0">
+    <w:nsid w:val="093D1D75"/>
+    <w:multiLevelType w:val="hybridMultilevel"/>
+    <w:tmpl w:val="09D0C9D6"/>
+    <w:lvl w:ilvl="0" w:tplc="6CD8121C">
+      <w:start w:val="1"/>
+      <w:numFmt w:val="decimal"/>
+      <w:lvlText w:val="%1)"/>
+      <w:lvlJc w:val="left"/>
+      <w:pPr>
+        <w:ind w:left="1584" w:hanging="360"/>
+      </w:pPr>
+      <w:rPr>
+        <w:rFonts w:hint="default"/>
+      </w:rPr>
+    </w:lvl>
+    <w:lvl w:ilvl="1" w:tplc="04090019" w:tentative="1">
+      <w:start w:val="1"/>
+      <w:numFmt w:val="lowerLetter"/>
+      <w:lvlText w:val="%2)"/>
+      <w:lvlJc w:val="left"/>
+      <w:pPr>
+        <w:ind w:left="2104" w:hanging="440"/>
+      </w:pPr>
+    </w:lvl>
+    <w:lvl w:ilvl="2" w:tplc="0409001B" w:tentative="1">
+      <w:start w:val="1"/>
+      <w:numFmt w:val="lowerRoman"/>
+      <w:lvlText w:val="%3."/>
+      <w:lvlJc w:val="right"/>
+      <w:pPr>
+        <w:ind w:left="2544" w:hanging="440"/>
+      </w:pPr>
+    </w:lvl>
+    <w:lvl w:ilvl="3" w:tplc="0409000F" w:tentative="1">
+      <w:start w:val="1"/>
+      <w:numFmt w:val="decimal"/>
+      <w:lvlText w:val="%4."/>
+      <w:lvlJc w:val="left"/>
+      <w:pPr>
+        <w:ind w:left="2984" w:hanging="440"/>
+      </w:pPr>
+    </w:lvl>
+    <w:lvl w:ilvl="4" w:tplc="04090019" w:tentative="1">
+      <w:start w:val="1"/>
+      <w:numFmt w:val="lowerLetter"/>
+      <w:lvlText w:val="%5)"/>
+      <w:lvlJc w:val="left"/>
+      <w:pPr>
+        <w:ind w:left="3424" w:hanging="440"/>
+      </w:pPr>
+    </w:lvl>
+    <w:lvl w:ilvl="5" w:tplc="0409001B" w:tentative="1">
+      <w:start w:val="1"/>
+      <w:numFmt w:val="lowerRoman"/>
+      <w:lvlText w:val="%6."/>
+      <w:lvlJc w:val="right"/>
+      <w:pPr>
+        <w:ind w:left="3864" w:hanging="440"/>
+      </w:pPr>
+    </w:lvl>
+    <w:lvl w:ilvl="6" w:tplc="0409000F" w:tentative="1">
+      <w:start w:val="1"/>
+      <w:numFmt w:val="decimal"/>
+      <w:lvlText w:val="%7."/>
+      <w:lvlJc w:val="left"/>
+      <w:pPr>
+        <w:ind w:left="4304" w:hanging="440"/>
+      </w:pPr>
+    </w:lvl>
+    <w:lvl w:ilvl="7" w:tplc="04090019" w:tentative="1">
+      <w:start w:val="1"/>
+      <w:numFmt w:val="lowerLetter"/>
+      <w:lvlText w:val="%8)"/>
+      <w:lvlJc w:val="left"/>
+      <w:pPr>
+        <w:ind w:left="4744" w:hanging="440"/>
+      </w:pPr>
+    </w:lvl>
+    <w:lvl w:ilvl="8" w:tplc="0409001B" w:tentative="1">
+      <w:start w:val="1"/>
+      <w:numFmt w:val="lowerRoman"/>
+      <w:lvlText w:val="%9."/>
+      <w:lvlJc w:val="right"/>
+      <w:pPr>
+        <w:ind w:left="5184" w:hanging="440"/>
+      </w:pPr>
+    </w:lvl>
+  </w:abstractNum>
+  <w:abstractNum w:abstractNumId="1" w15:restartNumberingAfterBreak="0">
     <w:nsid w:val="22E60E04"/>
     <w:multiLevelType w:val="multilevel"/>
     <w:tmpl w:val="52C82594"/>
@@ -40855,7 +41273,7 @@
       </w:rPr>
     </w:lvl>
   </w:abstractNum>
-  <w:abstractNum w:abstractNumId="1" w15:restartNumberingAfterBreak="0">
+  <w:abstractNum w:abstractNumId="2" w15:restartNumberingAfterBreak="0">
     <w:nsid w:val="27A34310"/>
     <w:multiLevelType w:val="hybridMultilevel"/>
     <w:tmpl w:val="0A38780E"/>
@@ -40968,7 +41386,7 @@
       </w:rPr>
     </w:lvl>
   </w:abstractNum>
-  <w:abstractNum w:abstractNumId="2" w15:restartNumberingAfterBreak="0">
+  <w:abstractNum w:abstractNumId="3" w15:restartNumberingAfterBreak="0">
     <w:nsid w:val="2F1A3E25"/>
     <w:multiLevelType w:val="hybridMultilevel"/>
     <w:tmpl w:val="9D6810DC"/>
@@ -41180,7 +41598,7 @@
       </w:rPr>
     </w:lvl>
   </w:abstractNum>
-  <w:abstractNum w:abstractNumId="3" w15:restartNumberingAfterBreak="0">
+  <w:abstractNum w:abstractNumId="4" w15:restartNumberingAfterBreak="0">
     <w:nsid w:val="699E2855"/>
     <w:multiLevelType w:val="hybridMultilevel"/>
     <w:tmpl w:val="F5F8DD40"/>
@@ -41393,19 +41811,19 @@
     </w:lvl>
   </w:abstractNum>
   <w:num w:numId="1" w16cid:durableId="96407826">
+    <w:abstractNumId w:val="4"/>
+  </w:num>
+  <w:num w:numId="2" w16cid:durableId="927082666">
     <w:abstractNumId w:val="3"/>
   </w:num>
-  <w:num w:numId="2" w16cid:durableId="927082666">
+  <w:num w:numId="3" w16cid:durableId="727991469">
     <w:abstractNumId w:val="2"/>
   </w:num>
-  <w:num w:numId="3" w16cid:durableId="727991469">
+  <w:num w:numId="4" w16cid:durableId="1135832825">
     <w:abstractNumId w:val="1"/>
   </w:num>
-  <w:num w:numId="4" w16cid:durableId="1135832825">
-    <w:abstractNumId w:val="0"/>
-  </w:num>
   <w:num w:numId="5" w16cid:durableId="1684285572">
-    <w:abstractNumId w:val="0"/>
+    <w:abstractNumId w:val="1"/>
     <w:lvlOverride w:ilvl="0">
       <w:startOverride w:val="1"/>
     </w:lvlOverride>
@@ -41435,7 +41853,7 @@
     </w:lvlOverride>
   </w:num>
   <w:num w:numId="6" w16cid:durableId="890311249">
-    <w:abstractNumId w:val="0"/>
+    <w:abstractNumId w:val="1"/>
     <w:lvlOverride w:ilvl="0">
       <w:startOverride w:val="1"/>
     </w:lvlOverride>
@@ -41465,7 +41883,7 @@
     </w:lvlOverride>
   </w:num>
   <w:num w:numId="7" w16cid:durableId="2124691994">
-    <w:abstractNumId w:val="0"/>
+    <w:abstractNumId w:val="1"/>
     <w:lvlOverride w:ilvl="0">
       <w:startOverride w:val="8"/>
     </w:lvlOverride>
@@ -41495,19 +41913,19 @@
     </w:lvlOverride>
   </w:num>
   <w:num w:numId="8" w16cid:durableId="1138959212">
-    <w:abstractNumId w:val="0"/>
+    <w:abstractNumId w:val="1"/>
   </w:num>
   <w:num w:numId="9" w16cid:durableId="1514227558">
-    <w:abstractNumId w:val="0"/>
+    <w:abstractNumId w:val="1"/>
   </w:num>
   <w:num w:numId="10" w16cid:durableId="990328055">
-    <w:abstractNumId w:val="0"/>
+    <w:abstractNumId w:val="1"/>
   </w:num>
   <w:num w:numId="11" w16cid:durableId="1863321794">
-    <w:abstractNumId w:val="0"/>
+    <w:abstractNumId w:val="1"/>
   </w:num>
   <w:num w:numId="12" w16cid:durableId="1460416444">
-    <w:abstractNumId w:val="0"/>
+    <w:abstractNumId w:val="1"/>
     <w:lvlOverride w:ilvl="0">
       <w:startOverride w:val="1"/>
     </w:lvlOverride>
@@ -41537,24 +41955,27 @@
     </w:lvlOverride>
   </w:num>
   <w:num w:numId="13" w16cid:durableId="315301552">
-    <w:abstractNumId w:val="0"/>
+    <w:abstractNumId w:val="1"/>
   </w:num>
   <w:num w:numId="14" w16cid:durableId="2036927205">
-    <w:abstractNumId w:val="0"/>
+    <w:abstractNumId w:val="1"/>
   </w:num>
   <w:num w:numId="15" w16cid:durableId="283317805">
-    <w:abstractNumId w:val="0"/>
+    <w:abstractNumId w:val="1"/>
   </w:num>
   <w:num w:numId="16" w16cid:durableId="1585534741">
-    <w:abstractNumId w:val="0"/>
+    <w:abstractNumId w:val="1"/>
   </w:num>
   <w:num w:numId="17" w16cid:durableId="1387875649">
-    <w:abstractNumId w:val="0"/>
+    <w:abstractNumId w:val="1"/>
   </w:num>
   <w:num w:numId="18" w16cid:durableId="469858722">
-    <w:abstractNumId w:val="0"/>
+    <w:abstractNumId w:val="1"/>
   </w:num>
   <w:num w:numId="19" w16cid:durableId="605113853">
+    <w:abstractNumId w:val="1"/>
+  </w:num>
+  <w:num w:numId="20" w16cid:durableId="722563360">
     <w:abstractNumId w:val="0"/>
   </w:num>
   <w:numIdMacAtCleanup w:val="7"/>
@@ -42916,17 +43337,12 @@
 </file>
 
 <file path=customXml/item1.xml><?xml version="1.0" encoding="utf-8"?>
-<p:properties xmlns:p="http://schemas.microsoft.com/office/2006/metadata/properties" xmlns:xsi="http://www.w3.org/2001/XMLSchema-instance" xmlns:pc="http://schemas.microsoft.com/office/infopath/2007/PartnerControls">
-  <documentManagement>
-    <lcf76f155ced4ddcb4097134ff3c332f xmlns="937df99f-1e67-49e4-84bc-768aa270b25b">
-      <Terms xmlns="http://schemas.microsoft.com/office/infopath/2007/PartnerControls"/>
-    </lcf76f155ced4ddcb4097134ff3c332f>
-    <Comments xmlns="937df99f-1e67-49e4-84bc-768aa270b25b" xsi:nil="true"/>
-    <Time xmlns="937df99f-1e67-49e4-84bc-768aa270b25b" xsi:nil="true"/>
-    <TaxCatchAll xmlns="eb81a09f-1c6e-4b5b-a067-2bdbebf81c21" xsi:nil="true"/>
-    <_Flow_SignoffStatus xmlns="937df99f-1e67-49e4-84bc-768aa270b25b" xsi:nil="true"/>
-  </documentManagement>
-</p:properties>
+<?mso-contentType ?>
+<FormTemplates xmlns="http://schemas.microsoft.com/sharepoint/v3/contenttype/forms">
+  <Display>DocumentLibraryForm</Display>
+  <Edit>DocumentLibraryForm</Edit>
+  <New>DocumentLibraryForm</New>
+</FormTemplates>
 </file>
 
 <file path=customXml/item2.xml><?xml version="1.0" encoding="utf-8"?>
@@ -43191,12 +43607,17 @@
 </file>
 
 <file path=customXml/item3.xml><?xml version="1.0" encoding="utf-8"?>
-<?mso-contentType ?>
-<FormTemplates xmlns="http://schemas.microsoft.com/sharepoint/v3/contenttype/forms">
-  <Display>DocumentLibraryForm</Display>
-  <Edit>DocumentLibraryForm</Edit>
-  <New>DocumentLibraryForm</New>
-</FormTemplates>
+<p:properties xmlns:p="http://schemas.microsoft.com/office/2006/metadata/properties" xmlns:xsi="http://www.w3.org/2001/XMLSchema-instance" xmlns:pc="http://schemas.microsoft.com/office/infopath/2007/PartnerControls">
+  <documentManagement>
+    <lcf76f155ced4ddcb4097134ff3c332f xmlns="937df99f-1e67-49e4-84bc-768aa270b25b">
+      <Terms xmlns="http://schemas.microsoft.com/office/infopath/2007/PartnerControls"/>
+    </lcf76f155ced4ddcb4097134ff3c332f>
+    <Comments xmlns="937df99f-1e67-49e4-84bc-768aa270b25b" xsi:nil="true"/>
+    <Time xmlns="937df99f-1e67-49e4-84bc-768aa270b25b" xsi:nil="true"/>
+    <TaxCatchAll xmlns="eb81a09f-1c6e-4b5b-a067-2bdbebf81c21" xsi:nil="true"/>
+    <_Flow_SignoffStatus xmlns="937df99f-1e67-49e4-84bc-768aa270b25b" xsi:nil="true"/>
+  </documentManagement>
+</p:properties>
 </file>
 
 <file path=customXml/item4.xml><?xml version="1.0" encoding="utf-8"?>
@@ -43204,12 +43625,9 @@
 </file>
 
 <file path=customXml/itemProps1.xml><?xml version="1.0" encoding="utf-8"?>
-<ds:datastoreItem xmlns:ds="http://schemas.openxmlformats.org/officeDocument/2006/customXml" ds:itemID="{9B639DF9-5DF1-4376-9E10-D7566A807F22}">
+<ds:datastoreItem xmlns:ds="http://schemas.openxmlformats.org/officeDocument/2006/customXml" ds:itemID="{704F7BA6-6163-4208-866B-DBEDA1A55FA5}">
   <ds:schemaRefs>
-    <ds:schemaRef ds:uri="http://schemas.microsoft.com/office/2006/metadata/properties"/>
-    <ds:schemaRef ds:uri="http://schemas.microsoft.com/office/infopath/2007/PartnerControls"/>
-    <ds:schemaRef ds:uri="937df99f-1e67-49e4-84bc-768aa270b25b"/>
-    <ds:schemaRef ds:uri="eb81a09f-1c6e-4b5b-a067-2bdbebf81c21"/>
+    <ds:schemaRef ds:uri="http://schemas.microsoft.com/sharepoint/v3/contenttype/forms"/>
   </ds:schemaRefs>
 </ds:datastoreItem>
 </file>
@@ -43234,9 +43652,12 @@
 </file>
 
 <file path=customXml/itemProps3.xml><?xml version="1.0" encoding="utf-8"?>
-<ds:datastoreItem xmlns:ds="http://schemas.openxmlformats.org/officeDocument/2006/customXml" ds:itemID="{704F7BA6-6163-4208-866B-DBEDA1A55FA5}">
+<ds:datastoreItem xmlns:ds="http://schemas.openxmlformats.org/officeDocument/2006/customXml" ds:itemID="{9B639DF9-5DF1-4376-9E10-D7566A807F22}">
   <ds:schemaRefs>
-    <ds:schemaRef ds:uri="http://schemas.microsoft.com/sharepoint/v3/contenttype/forms"/>
+    <ds:schemaRef ds:uri="http://schemas.microsoft.com/office/2006/metadata/properties"/>
+    <ds:schemaRef ds:uri="http://schemas.microsoft.com/office/infopath/2007/PartnerControls"/>
+    <ds:schemaRef ds:uri="937df99f-1e67-49e4-84bc-768aa270b25b"/>
+    <ds:schemaRef ds:uri="eb81a09f-1c6e-4b5b-a067-2bdbebf81c21"/>
   </ds:schemaRefs>
 </ds:datastoreItem>
 </file>

</xml_diff>